<commit_message>
Se agregaron nuevas funcionalidades a configiguraciones del regedit
</commit_message>
<xml_diff>
--- a/Modificando_Regedit.docx
+++ b/Modificando_Regedit.docx
@@ -918,14 +918,7 @@
           <w:highlight w:val="lightGray"/>
           <w:lang w:val="es-MX"/>
         </w:rPr>
-        <w:t xml:space="preserve">Nombre: </w:t>
-      </w:r>
-      <w:r>
-        <w:rPr>
-          <w:highlight w:val="lightGray"/>
-          <w:lang w:val="es-MX"/>
-        </w:rPr>
-        <w:t>SecondLevelDataCache</w:t>
+        <w:t>Nombre: SecondLevelDataCache</w:t>
       </w:r>
     </w:p>
     <w:p>
@@ -1128,16 +1121,7 @@
           <w:szCs w:val="20"/>
           <w:highlight w:val="lightGray"/>
         </w:rPr>
-        <w:t>Valor: 0x000002</w:t>
-      </w:r>
-      <w:r>
-        <w:rPr>
-          <w:rFonts w:ascii="Comic Sans MS" w:hAnsi="Comic Sans MS"/>
-          <w:sz w:val="20"/>
-          <w:szCs w:val="20"/>
-          <w:highlight w:val="lightGray"/>
-        </w:rPr>
-        <w:t>00 512KB</w:t>
+        <w:t>Valor: 0x00000200 512KB</w:t>
       </w:r>
     </w:p>
     <w:p>
@@ -1963,7 +1947,6 @@
         <w:lastRenderedPageBreak/>
         <w:t xml:space="preserve">En la ruta de búsqueda aparecerá un archivo DWORD o QWORD llamado </w:t>
       </w:r>
-      <w:bookmarkStart w:id="0" w:name="_GoBack"/>
       <w:r>
         <w:rPr>
           <w:rFonts w:ascii="Comic Sans MS" w:hAnsi="Comic Sans MS"/>
@@ -1982,7 +1965,6 @@
         <w:t>.</w:t>
       </w:r>
     </w:p>
-    <w:bookmarkEnd w:id="0"/>
     <w:p>
       <w:pPr>
         <w:pStyle w:val="Prrafodelista"/>
@@ -2161,6 +2143,1360 @@
         </w:rPr>
       </w:pPr>
     </w:p>
+    <w:p>
+      <w:pPr>
+        <w:pStyle w:val="Prrafodelista"/>
+        <w:numPr>
+          <w:ilvl w:val="0"/>
+          <w:numId w:val="1"/>
+        </w:numPr>
+        <w:rPr>
+          <w:rFonts w:ascii="Comic Sans MS" w:hAnsi="Comic Sans MS"/>
+          <w:sz w:val="20"/>
+          <w:szCs w:val="20"/>
+          <w:highlight w:val="green"/>
+        </w:rPr>
+      </w:pPr>
+      <w:r>
+        <w:rPr>
+          <w:rFonts w:ascii="Comic Sans MS" w:hAnsi="Comic Sans MS"/>
+          <w:sz w:val="20"/>
+          <w:szCs w:val="20"/>
+          <w:highlight w:val="green"/>
+        </w:rPr>
+        <w:t>Acelerar barra de tareas</w:t>
+      </w:r>
+    </w:p>
+    <w:p>
+      <w:pPr>
+        <w:pStyle w:val="Prrafodelista"/>
+        <w:rPr>
+          <w:rFonts w:ascii="Comic Sans MS" w:hAnsi="Comic Sans MS"/>
+          <w:sz w:val="20"/>
+          <w:szCs w:val="20"/>
+        </w:rPr>
+      </w:pPr>
+      <w:r>
+        <w:rPr>
+          <w:rFonts w:ascii="Comic Sans MS" w:hAnsi="Comic Sans MS"/>
+          <w:sz w:val="20"/>
+          <w:szCs w:val="20"/>
+        </w:rPr>
+        <w:t>Ir a la ruta:</w:t>
+      </w:r>
+    </w:p>
+    <w:p>
+      <w:pPr>
+        <w:pStyle w:val="Prrafodelista"/>
+        <w:rPr>
+          <w:rFonts w:ascii="Comic Sans MS" w:hAnsi="Comic Sans MS"/>
+          <w:sz w:val="20"/>
+          <w:szCs w:val="20"/>
+        </w:rPr>
+      </w:pPr>
+      <w:r>
+        <w:rPr>
+          <w:rFonts w:ascii="Comic Sans MS" w:hAnsi="Comic Sans MS"/>
+          <w:sz w:val="20"/>
+          <w:szCs w:val="20"/>
+          <w:highlight w:val="yellow"/>
+        </w:rPr>
+        <w:t>Equipo\HKEY_CURRENT_USER\Software\Microsoft\Windows\CurrentVersion\Explorer\Advanced</w:t>
+      </w:r>
+    </w:p>
+    <w:p>
+      <w:pPr>
+        <w:pStyle w:val="Prrafodelista"/>
+        <w:rPr>
+          <w:rFonts w:ascii="Comic Sans MS" w:hAnsi="Comic Sans MS"/>
+          <w:sz w:val="20"/>
+          <w:szCs w:val="20"/>
+        </w:rPr>
+      </w:pPr>
+    </w:p>
+    <w:p>
+      <w:pPr>
+        <w:pStyle w:val="Prrafodelista"/>
+        <w:rPr>
+          <w:rFonts w:ascii="Comic Sans MS" w:hAnsi="Comic Sans MS"/>
+          <w:sz w:val="20"/>
+          <w:szCs w:val="20"/>
+        </w:rPr>
+      </w:pPr>
+      <w:r>
+        <w:rPr>
+          <w:rFonts w:ascii="Comic Sans MS" w:hAnsi="Comic Sans MS"/>
+          <w:sz w:val="20"/>
+          <w:szCs w:val="20"/>
+        </w:rPr>
+        <w:t>DWORD o QWORD. Si no existe, crearla.</w:t>
+      </w:r>
+    </w:p>
+    <w:p>
+      <w:pPr>
+        <w:pStyle w:val="Prrafodelista"/>
+        <w:rPr>
+          <w:rFonts w:ascii="Comic Sans MS" w:hAnsi="Comic Sans MS"/>
+          <w:sz w:val="20"/>
+          <w:szCs w:val="20"/>
+          <w:highlight w:val="lightGray"/>
+        </w:rPr>
+      </w:pPr>
+      <w:r>
+        <w:rPr>
+          <w:rFonts w:ascii="Comic Sans MS" w:hAnsi="Comic Sans MS"/>
+          <w:sz w:val="20"/>
+          <w:szCs w:val="20"/>
+          <w:highlight w:val="lightGray"/>
+        </w:rPr>
+        <w:t>Nombre: TumbnailLivePreviewHoverTime</w:t>
+      </w:r>
+    </w:p>
+    <w:p>
+      <w:pPr>
+        <w:pStyle w:val="Prrafodelista"/>
+        <w:rPr>
+          <w:rFonts w:ascii="Comic Sans MS" w:hAnsi="Comic Sans MS"/>
+          <w:sz w:val="20"/>
+          <w:szCs w:val="20"/>
+        </w:rPr>
+      </w:pPr>
+      <w:r>
+        <w:rPr>
+          <w:rFonts w:ascii="Comic Sans MS" w:hAnsi="Comic Sans MS"/>
+          <w:sz w:val="20"/>
+          <w:szCs w:val="20"/>
+          <w:highlight w:val="lightGray"/>
+        </w:rPr>
+        <w:t>Valor: 200 (decimal)</w:t>
+      </w:r>
+    </w:p>
+    <w:p>
+      <w:pPr>
+        <w:pStyle w:val="Prrafodelista"/>
+        <w:rPr>
+          <w:rFonts w:ascii="Comic Sans MS" w:hAnsi="Comic Sans MS"/>
+          <w:sz w:val="20"/>
+          <w:szCs w:val="20"/>
+        </w:rPr>
+      </w:pPr>
+    </w:p>
+    <w:p>
+      <w:pPr>
+        <w:pStyle w:val="Prrafodelista"/>
+        <w:rPr>
+          <w:rFonts w:ascii="Comic Sans MS" w:hAnsi="Comic Sans MS"/>
+          <w:sz w:val="20"/>
+          <w:szCs w:val="20"/>
+        </w:rPr>
+      </w:pPr>
+    </w:p>
+    <w:p>
+      <w:pPr>
+        <w:pStyle w:val="Prrafodelista"/>
+        <w:rPr>
+          <w:rFonts w:ascii="Comic Sans MS" w:hAnsi="Comic Sans MS"/>
+          <w:sz w:val="20"/>
+          <w:szCs w:val="20"/>
+        </w:rPr>
+      </w:pPr>
+    </w:p>
+    <w:p>
+      <w:pPr>
+        <w:pStyle w:val="Prrafodelista"/>
+        <w:rPr>
+          <w:rFonts w:ascii="Comic Sans MS" w:hAnsi="Comic Sans MS"/>
+          <w:sz w:val="20"/>
+          <w:szCs w:val="20"/>
+        </w:rPr>
+      </w:pPr>
+    </w:p>
+    <w:p>
+      <w:pPr>
+        <w:pStyle w:val="Prrafodelista"/>
+        <w:rPr>
+          <w:rFonts w:ascii="Comic Sans MS" w:hAnsi="Comic Sans MS"/>
+          <w:sz w:val="20"/>
+          <w:szCs w:val="20"/>
+        </w:rPr>
+      </w:pPr>
+    </w:p>
+    <w:p>
+      <w:pPr>
+        <w:pStyle w:val="Prrafodelista"/>
+        <w:rPr>
+          <w:rFonts w:ascii="Comic Sans MS" w:hAnsi="Comic Sans MS"/>
+          <w:sz w:val="20"/>
+          <w:szCs w:val="20"/>
+        </w:rPr>
+      </w:pPr>
+    </w:p>
+    <w:p>
+      <w:pPr>
+        <w:pStyle w:val="Prrafodelista"/>
+        <w:rPr>
+          <w:rFonts w:ascii="Comic Sans MS" w:hAnsi="Comic Sans MS"/>
+          <w:sz w:val="20"/>
+          <w:szCs w:val="20"/>
+        </w:rPr>
+      </w:pPr>
+    </w:p>
+    <w:p>
+      <w:pPr>
+        <w:pStyle w:val="Prrafodelista"/>
+        <w:numPr>
+          <w:ilvl w:val="0"/>
+          <w:numId w:val="1"/>
+        </w:numPr>
+        <w:rPr>
+          <w:rFonts w:ascii="Comic Sans MS" w:hAnsi="Comic Sans MS"/>
+          <w:sz w:val="20"/>
+          <w:szCs w:val="20"/>
+          <w:highlight w:val="green"/>
+        </w:rPr>
+      </w:pPr>
+      <w:r>
+        <w:rPr>
+          <w:rFonts w:ascii="Comic Sans MS" w:hAnsi="Comic Sans MS"/>
+          <w:sz w:val="20"/>
+          <w:szCs w:val="20"/>
+          <w:highlight w:val="green"/>
+        </w:rPr>
+        <w:lastRenderedPageBreak/>
+        <w:t>Optimizar Internet</w:t>
+      </w:r>
+    </w:p>
+    <w:p>
+      <w:pPr>
+        <w:pStyle w:val="Prrafodelista"/>
+        <w:rPr>
+          <w:rFonts w:ascii="Comic Sans MS" w:hAnsi="Comic Sans MS"/>
+          <w:sz w:val="20"/>
+          <w:szCs w:val="20"/>
+        </w:rPr>
+      </w:pPr>
+    </w:p>
+    <w:p>
+      <w:pPr>
+        <w:pStyle w:val="Prrafodelista"/>
+        <w:rPr>
+          <w:rFonts w:ascii="Comic Sans MS" w:hAnsi="Comic Sans MS"/>
+          <w:color w:val="000000"/>
+          <w:sz w:val="20"/>
+          <w:szCs w:val="20"/>
+          <w:highlight w:val="green"/>
+          <w:shd w:val="clear" w:color="auto" w:fill="FFFFFF"/>
+        </w:rPr>
+      </w:pPr>
+      <w:r>
+        <w:rPr>
+          <w:rFonts w:ascii="Comic Sans MS" w:hAnsi="Comic Sans MS"/>
+          <w:color w:val="000000"/>
+          <w:sz w:val="20"/>
+          <w:szCs w:val="20"/>
+          <w:shd w:val="clear" w:color="auto" w:fill="FFFFFF"/>
+        </w:rPr>
+        <w:t> </w:t>
+      </w:r>
+      <w:r>
+        <w:rPr>
+          <w:rFonts w:ascii="Comic Sans MS" w:hAnsi="Comic Sans MS"/>
+          <w:color w:val="000000"/>
+          <w:sz w:val="20"/>
+          <w:szCs w:val="20"/>
+          <w:highlight w:val="green"/>
+          <w:shd w:val="clear" w:color="auto" w:fill="FFFFFF"/>
+        </w:rPr>
+        <w:t>Este registro</w:t>
+      </w:r>
+      <w:r>
+        <w:rPr>
+          <w:rFonts w:ascii="Comic Sans MS" w:hAnsi="Comic Sans MS"/>
+          <w:color w:val="000000"/>
+          <w:sz w:val="20"/>
+          <w:szCs w:val="20"/>
+          <w:highlight w:val="green"/>
+          <w:shd w:val="clear" w:color="auto" w:fill="FFFFFF"/>
+        </w:rPr>
+        <w:t xml:space="preserve"> representa la cantidad de datos que se pueden enviar desde el ordenador sin recibir un paquete de acuse de recibo (ACK). Cada vez que envías pequeños trozos de datos a través de Internet, tu ordenador tiene que esperar a que llegue este paquete, qu</w:t>
+      </w:r>
+      <w:r>
+        <w:rPr>
+          <w:rFonts w:ascii="Comic Sans MS" w:hAnsi="Comic Sans MS"/>
+          <w:color w:val="000000"/>
+          <w:sz w:val="20"/>
+          <w:szCs w:val="20"/>
+          <w:highlight w:val="green"/>
+          <w:shd w:val="clear" w:color="auto" w:fill="FFFFFF"/>
+        </w:rPr>
+        <w:t>e te dice al final de la red: Todo está bien, envía más.</w:t>
+      </w:r>
+    </w:p>
+    <w:p>
+      <w:pPr>
+        <w:pStyle w:val="Prrafodelista"/>
+        <w:rPr>
+          <w:rFonts w:ascii="Comic Sans MS" w:hAnsi="Comic Sans MS"/>
+          <w:sz w:val="20"/>
+          <w:szCs w:val="20"/>
+        </w:rPr>
+      </w:pPr>
+      <w:r>
+        <w:rPr>
+          <w:rFonts w:ascii="Comic Sans MS" w:hAnsi="Comic Sans MS"/>
+          <w:color w:val="000000"/>
+          <w:sz w:val="20"/>
+          <w:szCs w:val="20"/>
+          <w:highlight w:val="green"/>
+          <w:shd w:val="clear" w:color="auto" w:fill="FFFFFF"/>
+        </w:rPr>
+        <w:t xml:space="preserve"> A veces, debido a la latencia y a la falta de peering, esto podría no ser lo ideal. Por lo tanto, puede editar este valor para permitir que se envíen más datos sin esperar a que llegue ese paquete.</w:t>
+      </w:r>
+      <w:r>
+        <w:rPr>
+          <w:rFonts w:ascii="Comic Sans MS" w:hAnsi="Comic Sans MS"/>
+          <w:sz w:val="20"/>
+          <w:szCs w:val="20"/>
+        </w:rPr>
+        <w:t xml:space="preserve"> </w:t>
+      </w:r>
+    </w:p>
+    <w:p>
+      <w:pPr>
+        <w:pStyle w:val="Prrafodelista"/>
+        <w:rPr>
+          <w:rFonts w:ascii="Comic Sans MS" w:hAnsi="Comic Sans MS"/>
+          <w:sz w:val="20"/>
+          <w:szCs w:val="20"/>
+        </w:rPr>
+      </w:pPr>
+      <w:r>
+        <w:rPr>
+          <w:rFonts w:ascii="Comic Sans MS" w:hAnsi="Comic Sans MS"/>
+          <w:sz w:val="20"/>
+          <w:szCs w:val="20"/>
+        </w:rPr>
+        <w:t>Ir a la ruta:</w:t>
+      </w:r>
+    </w:p>
+    <w:p>
+      <w:pPr>
+        <w:pStyle w:val="Prrafodelista"/>
+        <w:rPr>
+          <w:rFonts w:ascii="Comic Sans MS" w:hAnsi="Comic Sans MS"/>
+          <w:sz w:val="20"/>
+          <w:szCs w:val="20"/>
+        </w:rPr>
+      </w:pPr>
+      <w:r>
+        <w:rPr>
+          <w:rFonts w:ascii="Comic Sans MS" w:hAnsi="Comic Sans MS"/>
+          <w:sz w:val="20"/>
+          <w:szCs w:val="20"/>
+          <w:highlight w:val="yellow"/>
+        </w:rPr>
+        <w:t>Equipo\HKEY_LOCAL_MACHINE\SYSTEM\CurrentControlSet\Services\Tcpip\Parameters</w:t>
+      </w:r>
+    </w:p>
+    <w:p>
+      <w:pPr>
+        <w:pStyle w:val="Prrafodelista"/>
+        <w:rPr>
+          <w:rFonts w:ascii="Comic Sans MS" w:hAnsi="Comic Sans MS"/>
+          <w:sz w:val="20"/>
+          <w:szCs w:val="20"/>
+        </w:rPr>
+      </w:pPr>
+    </w:p>
+    <w:p>
+      <w:pPr>
+        <w:pStyle w:val="Prrafodelista"/>
+        <w:rPr>
+          <w:rFonts w:ascii="Comic Sans MS" w:hAnsi="Comic Sans MS"/>
+          <w:sz w:val="20"/>
+          <w:szCs w:val="20"/>
+        </w:rPr>
+      </w:pPr>
+      <w:r>
+        <w:rPr>
+          <w:rFonts w:ascii="Comic Sans MS" w:hAnsi="Comic Sans MS"/>
+          <w:sz w:val="20"/>
+          <w:szCs w:val="20"/>
+        </w:rPr>
+        <w:t>DWORD o QWORD. Si no existe, crearla.</w:t>
+      </w:r>
+    </w:p>
+    <w:p>
+      <w:pPr>
+        <w:pStyle w:val="Prrafodelista"/>
+        <w:rPr>
+          <w:rFonts w:ascii="Comic Sans MS" w:hAnsi="Comic Sans MS"/>
+          <w:sz w:val="20"/>
+          <w:szCs w:val="20"/>
+        </w:rPr>
+      </w:pPr>
+      <w:r>
+        <w:rPr>
+          <w:rFonts w:ascii="Comic Sans MS" w:hAnsi="Comic Sans MS"/>
+          <w:sz w:val="20"/>
+          <w:szCs w:val="20"/>
+          <w:highlight w:val="lightGray"/>
+        </w:rPr>
+        <w:t>GlobalMaxTcpWindowsSize: f</w:t>
+      </w:r>
+      <w:r>
+        <w:rPr>
+          <w:rFonts w:ascii="Comic Sans MS" w:hAnsi="Comic Sans MS"/>
+          <w:sz w:val="20"/>
+          <w:szCs w:val="20"/>
+          <w:highlight w:val="lightGray"/>
+        </w:rPr>
+        <w:t>fff (hexadecimal).</w:t>
+      </w:r>
+    </w:p>
+    <w:p>
+      <w:pPr>
+        <w:pStyle w:val="Prrafodelista"/>
+        <w:rPr>
+          <w:rFonts w:ascii="Comic Sans MS" w:hAnsi="Comic Sans MS"/>
+          <w:sz w:val="20"/>
+          <w:szCs w:val="20"/>
+        </w:rPr>
+      </w:pPr>
+    </w:p>
+    <w:p>
+      <w:pPr>
+        <w:pStyle w:val="Prrafodelista"/>
+        <w:rPr>
+          <w:rFonts w:ascii="Comic Sans MS" w:hAnsi="Comic Sans MS"/>
+          <w:sz w:val="20"/>
+          <w:szCs w:val="20"/>
+        </w:rPr>
+      </w:pPr>
+    </w:p>
+    <w:p>
+      <w:pPr>
+        <w:pStyle w:val="Prrafodelista"/>
+        <w:rPr>
+          <w:rFonts w:ascii="Comic Sans MS" w:hAnsi="Comic Sans MS"/>
+          <w:sz w:val="20"/>
+          <w:szCs w:val="20"/>
+        </w:rPr>
+      </w:pPr>
+      <w:r>
+        <w:rPr>
+          <w:rFonts w:ascii="Comic Sans MS" w:hAnsi="Comic Sans MS"/>
+          <w:sz w:val="20"/>
+          <w:szCs w:val="20"/>
+          <w:highlight w:val="green"/>
+        </w:rPr>
+        <w:t>Ampliar el flujo de datos</w:t>
+      </w:r>
+    </w:p>
+    <w:p>
+      <w:pPr>
+        <w:pStyle w:val="Prrafodelista"/>
+        <w:rPr>
+          <w:rFonts w:ascii="Comic Sans MS" w:hAnsi="Comic Sans MS"/>
+          <w:sz w:val="20"/>
+          <w:szCs w:val="20"/>
+        </w:rPr>
+      </w:pPr>
+      <w:r>
+        <w:rPr>
+          <w:rFonts w:ascii="Comic Sans MS" w:hAnsi="Comic Sans MS"/>
+          <w:sz w:val="20"/>
+          <w:szCs w:val="20"/>
+        </w:rPr>
+        <w:t>Ir a la ruta:</w:t>
+      </w:r>
+    </w:p>
+    <w:p>
+      <w:pPr>
+        <w:pStyle w:val="Prrafodelista"/>
+        <w:rPr>
+          <w:rFonts w:ascii="Comic Sans MS" w:hAnsi="Comic Sans MS"/>
+          <w:sz w:val="20"/>
+          <w:szCs w:val="20"/>
+        </w:rPr>
+      </w:pPr>
+      <w:r>
+        <w:rPr>
+          <w:rFonts w:ascii="Comic Sans MS" w:hAnsi="Comic Sans MS"/>
+          <w:sz w:val="20"/>
+          <w:szCs w:val="20"/>
+          <w:highlight w:val="yellow"/>
+        </w:rPr>
+        <w:t>Equipo\HKEY_LOCAL_MACHINE\SYSTEM\CurrentControlSet\Services\Tcpip\Parameters\Interfaces</w:t>
+      </w:r>
+    </w:p>
+    <w:p>
+      <w:pPr>
+        <w:pStyle w:val="Prrafodelista"/>
+        <w:rPr>
+          <w:rFonts w:ascii="Comic Sans MS" w:hAnsi="Comic Sans MS"/>
+          <w:sz w:val="20"/>
+          <w:szCs w:val="20"/>
+        </w:rPr>
+      </w:pPr>
+    </w:p>
+    <w:p>
+      <w:pPr>
+        <w:pStyle w:val="Prrafodelista"/>
+        <w:rPr>
+          <w:rFonts w:ascii="Comic Sans MS" w:hAnsi="Comic Sans MS"/>
+          <w:sz w:val="20"/>
+          <w:szCs w:val="20"/>
+        </w:rPr>
+      </w:pPr>
+      <w:r>
+        <w:rPr>
+          <w:rFonts w:ascii="Comic Sans MS" w:hAnsi="Comic Sans MS"/>
+          <w:sz w:val="20"/>
+          <w:szCs w:val="20"/>
+        </w:rPr>
+        <w:t>DWORD o QWORD. Si no existe, crearla.</w:t>
+      </w:r>
+    </w:p>
+    <w:p>
+      <w:pPr>
+        <w:pStyle w:val="Prrafodelista"/>
+        <w:rPr>
+          <w:rFonts w:ascii="Comic Sans MS" w:hAnsi="Comic Sans MS"/>
+          <w:sz w:val="20"/>
+          <w:szCs w:val="20"/>
+          <w:highlight w:val="lightGray"/>
+        </w:rPr>
+      </w:pPr>
+      <w:r>
+        <w:rPr>
+          <w:rFonts w:ascii="Comic Sans MS" w:hAnsi="Comic Sans MS"/>
+          <w:sz w:val="20"/>
+          <w:szCs w:val="20"/>
+          <w:highlight w:val="lightGray"/>
+        </w:rPr>
+        <w:t>MTU</w:t>
+      </w:r>
+      <w:r>
+        <w:rPr>
+          <w:rFonts w:ascii="Comic Sans MS" w:hAnsi="Comic Sans MS"/>
+          <w:sz w:val="20"/>
+          <w:szCs w:val="20"/>
+          <w:highlight w:val="lightGray"/>
+        </w:rPr>
+        <w:t>: 1500(decimal)</w:t>
+      </w:r>
+    </w:p>
+    <w:p>
+      <w:pPr>
+        <w:pStyle w:val="Prrafodelista"/>
+        <w:rPr>
+          <w:rFonts w:ascii="Comic Sans MS" w:hAnsi="Comic Sans MS"/>
+          <w:sz w:val="20"/>
+          <w:szCs w:val="20"/>
+        </w:rPr>
+      </w:pPr>
+    </w:p>
+    <w:p>
+      <w:pPr>
+        <w:pStyle w:val="Prrafodelista"/>
+        <w:rPr>
+          <w:rFonts w:ascii="Comic Sans MS" w:hAnsi="Comic Sans MS"/>
+          <w:sz w:val="20"/>
+          <w:szCs w:val="20"/>
+        </w:rPr>
+      </w:pPr>
+    </w:p>
+    <w:p>
+      <w:pPr>
+        <w:pStyle w:val="Prrafodelista"/>
+        <w:rPr>
+          <w:rFonts w:ascii="Comic Sans MS" w:hAnsi="Comic Sans MS"/>
+          <w:sz w:val="20"/>
+          <w:szCs w:val="20"/>
+        </w:rPr>
+      </w:pPr>
+      <w:r>
+        <w:rPr>
+          <w:rFonts w:ascii="Comic Sans MS" w:hAnsi="Comic Sans MS"/>
+          <w:sz w:val="20"/>
+          <w:szCs w:val="20"/>
+          <w:highlight w:val="green"/>
+        </w:rPr>
+        <w:t>Priorizar la carga de los sitios</w:t>
+      </w:r>
+    </w:p>
+    <w:p>
+      <w:pPr>
+        <w:pStyle w:val="Prrafodelista"/>
+        <w:rPr>
+          <w:rFonts w:ascii="Comic Sans MS" w:hAnsi="Comic Sans MS"/>
+          <w:sz w:val="20"/>
+          <w:szCs w:val="20"/>
+        </w:rPr>
+      </w:pPr>
+      <w:r>
+        <w:rPr>
+          <w:rFonts w:ascii="Comic Sans MS" w:hAnsi="Comic Sans MS"/>
+          <w:sz w:val="20"/>
+          <w:szCs w:val="20"/>
+        </w:rPr>
+        <w:t>Ir a la ruta:</w:t>
+      </w:r>
+    </w:p>
+    <w:p>
+      <w:pPr>
+        <w:pStyle w:val="Prrafodelista"/>
+        <w:rPr>
+          <w:rFonts w:ascii="Comic Sans MS" w:hAnsi="Comic Sans MS"/>
+          <w:sz w:val="20"/>
+          <w:szCs w:val="20"/>
+        </w:rPr>
+      </w:pPr>
+      <w:r>
+        <w:rPr>
+          <w:rFonts w:ascii="Comic Sans MS" w:hAnsi="Comic Sans MS"/>
+          <w:sz w:val="20"/>
+          <w:szCs w:val="20"/>
+          <w:highlight w:val="yellow"/>
+        </w:rPr>
+        <w:t>Equipo\HKEY_LOCAL_MACHINE\SYSTEM\CurrentControlSet\Services\Tcpip\ServiceProvider</w:t>
+      </w:r>
+    </w:p>
+    <w:p>
+      <w:pPr>
+        <w:pStyle w:val="Prrafodelista"/>
+        <w:rPr>
+          <w:rFonts w:ascii="Comic Sans MS" w:hAnsi="Comic Sans MS"/>
+          <w:sz w:val="20"/>
+          <w:szCs w:val="20"/>
+        </w:rPr>
+      </w:pPr>
+    </w:p>
+    <w:p>
+      <w:pPr>
+        <w:pStyle w:val="Prrafodelista"/>
+        <w:rPr>
+          <w:rFonts w:ascii="Comic Sans MS" w:hAnsi="Comic Sans MS"/>
+          <w:sz w:val="20"/>
+          <w:szCs w:val="20"/>
+        </w:rPr>
+      </w:pPr>
+      <w:r>
+        <w:rPr>
+          <w:rFonts w:ascii="Comic Sans MS" w:hAnsi="Comic Sans MS"/>
+          <w:sz w:val="20"/>
+          <w:szCs w:val="20"/>
+        </w:rPr>
+        <w:t>DWORD o QWORD. Si no existe, crearla.</w:t>
+      </w:r>
+    </w:p>
+    <w:p>
+      <w:pPr>
+        <w:pStyle w:val="Prrafodelista"/>
+        <w:rPr>
+          <w:rFonts w:ascii="Comic Sans MS" w:hAnsi="Comic Sans MS"/>
+          <w:sz w:val="20"/>
+          <w:szCs w:val="20"/>
+          <w:highlight w:val="lightGray"/>
+        </w:rPr>
+      </w:pPr>
+      <w:r>
+        <w:rPr>
+          <w:rFonts w:ascii="Comic Sans MS" w:hAnsi="Comic Sans MS"/>
+          <w:sz w:val="20"/>
+          <w:szCs w:val="20"/>
+          <w:highlight w:val="lightGray"/>
+        </w:rPr>
+        <w:t>DnsPriority: 1 (Hexadecimal).</w:t>
+      </w:r>
+    </w:p>
+    <w:p>
+      <w:pPr>
+        <w:pStyle w:val="Prrafodelista"/>
+        <w:rPr>
+          <w:rFonts w:ascii="Comic Sans MS" w:hAnsi="Comic Sans MS"/>
+          <w:sz w:val="20"/>
+          <w:szCs w:val="20"/>
+          <w:highlight w:val="lightGray"/>
+        </w:rPr>
+      </w:pPr>
+      <w:r>
+        <w:rPr>
+          <w:rFonts w:ascii="Comic Sans MS" w:hAnsi="Comic Sans MS"/>
+          <w:sz w:val="20"/>
+          <w:szCs w:val="20"/>
+          <w:highlight w:val="lightGray"/>
+        </w:rPr>
+        <w:t>HostsPriority: 1 (Hexadecimal).</w:t>
+      </w:r>
+    </w:p>
+    <w:p>
+      <w:pPr>
+        <w:pStyle w:val="Prrafodelista"/>
+        <w:rPr>
+          <w:rFonts w:ascii="Comic Sans MS" w:hAnsi="Comic Sans MS"/>
+          <w:sz w:val="20"/>
+          <w:szCs w:val="20"/>
+          <w:highlight w:val="lightGray"/>
+        </w:rPr>
+      </w:pPr>
+      <w:r>
+        <w:rPr>
+          <w:rFonts w:ascii="Comic Sans MS" w:hAnsi="Comic Sans MS"/>
+          <w:sz w:val="20"/>
+          <w:szCs w:val="20"/>
+          <w:highlight w:val="lightGray"/>
+        </w:rPr>
+        <w:t>LocalPriority: 1 (Hexadecimal).</w:t>
+      </w:r>
+    </w:p>
+    <w:p>
+      <w:pPr>
+        <w:pStyle w:val="Prrafodelista"/>
+        <w:rPr>
+          <w:rFonts w:ascii="Comic Sans MS" w:hAnsi="Comic Sans MS"/>
+          <w:sz w:val="20"/>
+          <w:szCs w:val="20"/>
+        </w:rPr>
+      </w:pPr>
+      <w:r>
+        <w:rPr>
+          <w:rFonts w:ascii="Comic Sans MS" w:hAnsi="Comic Sans MS"/>
+          <w:sz w:val="20"/>
+          <w:szCs w:val="20"/>
+          <w:highlight w:val="lightGray"/>
+        </w:rPr>
+        <w:t>NetbPriority: 1 (Hexadecimal).</w:t>
+      </w:r>
+    </w:p>
+    <w:p>
+      <w:pPr>
+        <w:pStyle w:val="Prrafodelista"/>
+        <w:rPr>
+          <w:rFonts w:ascii="Comic Sans MS" w:hAnsi="Comic Sans MS"/>
+          <w:sz w:val="20"/>
+          <w:szCs w:val="20"/>
+        </w:rPr>
+      </w:pPr>
+    </w:p>
+    <w:p>
+      <w:pPr>
+        <w:pStyle w:val="Prrafodelista"/>
+        <w:rPr>
+          <w:rFonts w:ascii="Comic Sans MS" w:hAnsi="Comic Sans MS"/>
+          <w:sz w:val="20"/>
+          <w:szCs w:val="20"/>
+        </w:rPr>
+      </w:pPr>
+    </w:p>
+    <w:p>
+      <w:pPr>
+        <w:pStyle w:val="Prrafodelista"/>
+        <w:rPr>
+          <w:rFonts w:ascii="Comic Sans MS" w:hAnsi="Comic Sans MS"/>
+          <w:sz w:val="20"/>
+          <w:szCs w:val="20"/>
+        </w:rPr>
+      </w:pPr>
+    </w:p>
+    <w:p>
+      <w:pPr>
+        <w:pStyle w:val="Prrafodelista"/>
+        <w:rPr>
+          <w:rFonts w:ascii="Comic Sans MS" w:hAnsi="Comic Sans MS"/>
+          <w:sz w:val="20"/>
+          <w:szCs w:val="20"/>
+        </w:rPr>
+      </w:pPr>
+    </w:p>
+    <w:p>
+      <w:pPr>
+        <w:pStyle w:val="Prrafodelista"/>
+        <w:rPr>
+          <w:rFonts w:ascii="Comic Sans MS" w:hAnsi="Comic Sans MS"/>
+          <w:sz w:val="20"/>
+          <w:szCs w:val="20"/>
+        </w:rPr>
+      </w:pPr>
+    </w:p>
+    <w:p>
+      <w:pPr>
+        <w:pStyle w:val="Prrafodelista"/>
+        <w:rPr>
+          <w:rFonts w:ascii="Comic Sans MS" w:hAnsi="Comic Sans MS"/>
+          <w:sz w:val="20"/>
+          <w:szCs w:val="20"/>
+        </w:rPr>
+      </w:pPr>
+    </w:p>
+    <w:p>
+      <w:pPr>
+        <w:pStyle w:val="Prrafodelista"/>
+        <w:rPr>
+          <w:rFonts w:ascii="Comic Sans MS" w:hAnsi="Comic Sans MS"/>
+          <w:sz w:val="20"/>
+          <w:szCs w:val="20"/>
+        </w:rPr>
+      </w:pPr>
+    </w:p>
+    <w:p>
+      <w:pPr>
+        <w:pStyle w:val="Prrafodelista"/>
+        <w:rPr>
+          <w:rFonts w:ascii="Comic Sans MS" w:hAnsi="Comic Sans MS"/>
+          <w:sz w:val="20"/>
+          <w:szCs w:val="20"/>
+        </w:rPr>
+      </w:pPr>
+    </w:p>
+    <w:p>
+      <w:pPr>
+        <w:pStyle w:val="Prrafodelista"/>
+        <w:rPr>
+          <w:rFonts w:ascii="Comic Sans MS" w:hAnsi="Comic Sans MS"/>
+          <w:sz w:val="20"/>
+          <w:szCs w:val="20"/>
+        </w:rPr>
+      </w:pPr>
+    </w:p>
+    <w:p>
+      <w:pPr>
+        <w:pStyle w:val="Prrafodelista"/>
+        <w:rPr>
+          <w:rFonts w:ascii="Comic Sans MS" w:hAnsi="Comic Sans MS"/>
+          <w:sz w:val="20"/>
+          <w:szCs w:val="20"/>
+        </w:rPr>
+      </w:pPr>
+    </w:p>
+    <w:p>
+      <w:pPr>
+        <w:pStyle w:val="Prrafodelista"/>
+        <w:rPr>
+          <w:rFonts w:ascii="Comic Sans MS" w:hAnsi="Comic Sans MS"/>
+          <w:sz w:val="20"/>
+          <w:szCs w:val="20"/>
+        </w:rPr>
+      </w:pPr>
+      <w:r>
+        <w:rPr>
+          <w:rFonts w:ascii="Comic Sans MS" w:hAnsi="Comic Sans MS"/>
+          <w:sz w:val="20"/>
+          <w:szCs w:val="20"/>
+          <w:highlight w:val="green"/>
+        </w:rPr>
+        <w:lastRenderedPageBreak/>
+        <w:t>Evitar DNS fallidos y optimizar la carga de sitios web</w:t>
+      </w:r>
+    </w:p>
+    <w:p>
+      <w:pPr>
+        <w:pStyle w:val="Prrafodelista"/>
+        <w:rPr>
+          <w:rFonts w:ascii="Comic Sans MS" w:hAnsi="Comic Sans MS"/>
+          <w:sz w:val="20"/>
+          <w:szCs w:val="20"/>
+        </w:rPr>
+      </w:pPr>
+      <w:r>
+        <w:rPr>
+          <w:rFonts w:ascii="Comic Sans MS" w:hAnsi="Comic Sans MS"/>
+          <w:sz w:val="20"/>
+          <w:szCs w:val="20"/>
+        </w:rPr>
+        <w:t>Ir a la ruta:</w:t>
+      </w:r>
+    </w:p>
+    <w:p>
+      <w:pPr>
+        <w:pStyle w:val="Prrafodelista"/>
+        <w:rPr>
+          <w:rFonts w:ascii="Comic Sans MS" w:hAnsi="Comic Sans MS"/>
+          <w:sz w:val="20"/>
+          <w:szCs w:val="20"/>
+        </w:rPr>
+      </w:pPr>
+      <w:r>
+        <w:rPr>
+          <w:rFonts w:ascii="Comic Sans MS" w:hAnsi="Comic Sans MS"/>
+          <w:sz w:val="20"/>
+          <w:szCs w:val="20"/>
+          <w:highlight w:val="yellow"/>
+        </w:rPr>
+        <w:t>Equipo\HKEY_LOCAL_MACHINE\SYSTEM\CurrentControlSet\Services\Dnscache\Parameters</w:t>
+      </w:r>
+    </w:p>
+    <w:p>
+      <w:pPr>
+        <w:pStyle w:val="Prrafodelista"/>
+        <w:rPr>
+          <w:rFonts w:ascii="Comic Sans MS" w:hAnsi="Comic Sans MS"/>
+          <w:sz w:val="20"/>
+          <w:szCs w:val="20"/>
+        </w:rPr>
+      </w:pPr>
+    </w:p>
+    <w:p>
+      <w:pPr>
+        <w:pStyle w:val="Prrafodelista"/>
+        <w:rPr>
+          <w:rFonts w:ascii="Comic Sans MS" w:hAnsi="Comic Sans MS"/>
+          <w:sz w:val="20"/>
+          <w:szCs w:val="20"/>
+        </w:rPr>
+      </w:pPr>
+      <w:r>
+        <w:rPr>
+          <w:rFonts w:ascii="Comic Sans MS" w:hAnsi="Comic Sans MS"/>
+          <w:sz w:val="20"/>
+          <w:szCs w:val="20"/>
+        </w:rPr>
+        <w:t>DWORD o QWORD. Si no existe, crearla.</w:t>
+      </w:r>
+    </w:p>
+    <w:p>
+      <w:pPr>
+        <w:pStyle w:val="Prrafodelista"/>
+        <w:rPr>
+          <w:rFonts w:ascii="Comic Sans MS" w:hAnsi="Comic Sans MS"/>
+          <w:sz w:val="20"/>
+          <w:szCs w:val="20"/>
+          <w:highlight w:val="lightGray"/>
+        </w:rPr>
+      </w:pPr>
+      <w:r>
+        <w:rPr>
+          <w:rFonts w:ascii="Comic Sans MS" w:hAnsi="Comic Sans MS"/>
+          <w:sz w:val="20"/>
+          <w:szCs w:val="20"/>
+          <w:highlight w:val="lightGray"/>
+        </w:rPr>
+        <w:t>NegativeCacheTime: 0 (hexadecimal)</w:t>
+      </w:r>
+    </w:p>
+    <w:p>
+      <w:pPr>
+        <w:pStyle w:val="Prrafodelista"/>
+        <w:rPr>
+          <w:rFonts w:ascii="Comic Sans MS" w:hAnsi="Comic Sans MS"/>
+          <w:sz w:val="20"/>
+          <w:szCs w:val="20"/>
+          <w:highlight w:val="lightGray"/>
+        </w:rPr>
+      </w:pPr>
+      <w:r>
+        <w:rPr>
+          <w:rFonts w:ascii="Comic Sans MS" w:hAnsi="Comic Sans MS"/>
+          <w:sz w:val="20"/>
+          <w:szCs w:val="20"/>
+          <w:highlight w:val="lightGray"/>
+        </w:rPr>
+        <w:t>NetFailureCacheTime:</w:t>
+      </w:r>
+      <w:r>
+        <w:rPr>
+          <w:rFonts w:ascii="Comic Sans MS" w:hAnsi="Comic Sans MS"/>
+          <w:sz w:val="20"/>
+          <w:szCs w:val="20"/>
+          <w:highlight w:val="lightGray"/>
+        </w:rPr>
+        <w:t xml:space="preserve"> 0 (</w:t>
+      </w:r>
+      <w:r>
+        <w:rPr>
+          <w:rFonts w:ascii="Comic Sans MS" w:hAnsi="Comic Sans MS"/>
+          <w:sz w:val="20"/>
+          <w:szCs w:val="20"/>
+          <w:highlight w:val="lightGray"/>
+        </w:rPr>
+        <w:t>hexadecimal</w:t>
+      </w:r>
+      <w:r>
+        <w:rPr>
+          <w:rFonts w:ascii="Comic Sans MS" w:hAnsi="Comic Sans MS"/>
+          <w:sz w:val="20"/>
+          <w:szCs w:val="20"/>
+          <w:highlight w:val="lightGray"/>
+        </w:rPr>
+        <w:t>)</w:t>
+      </w:r>
+    </w:p>
+    <w:p>
+      <w:pPr>
+        <w:pStyle w:val="Prrafodelista"/>
+        <w:rPr>
+          <w:rFonts w:ascii="Comic Sans MS" w:hAnsi="Comic Sans MS"/>
+          <w:sz w:val="20"/>
+          <w:szCs w:val="20"/>
+          <w:highlight w:val="lightGray"/>
+        </w:rPr>
+      </w:pPr>
+      <w:r>
+        <w:rPr>
+          <w:rFonts w:ascii="Comic Sans MS" w:hAnsi="Comic Sans MS"/>
+          <w:sz w:val="20"/>
+          <w:szCs w:val="20"/>
+          <w:highlight w:val="lightGray"/>
+        </w:rPr>
+        <w:t>NegativeSOACacheTime:</w:t>
+      </w:r>
+      <w:r>
+        <w:rPr>
+          <w:rFonts w:ascii="Comic Sans MS" w:hAnsi="Comic Sans MS"/>
+          <w:sz w:val="20"/>
+          <w:szCs w:val="20"/>
+          <w:highlight w:val="lightGray"/>
+        </w:rPr>
+        <w:t xml:space="preserve"> 0 (</w:t>
+      </w:r>
+      <w:r>
+        <w:rPr>
+          <w:rFonts w:ascii="Comic Sans MS" w:hAnsi="Comic Sans MS"/>
+          <w:sz w:val="20"/>
+          <w:szCs w:val="20"/>
+          <w:highlight w:val="lightGray"/>
+        </w:rPr>
+        <w:t>hexadecimal</w:t>
+      </w:r>
+      <w:r>
+        <w:rPr>
+          <w:rFonts w:ascii="Comic Sans MS" w:hAnsi="Comic Sans MS"/>
+          <w:sz w:val="20"/>
+          <w:szCs w:val="20"/>
+          <w:highlight w:val="lightGray"/>
+        </w:rPr>
+        <w:t>)</w:t>
+      </w:r>
+    </w:p>
+    <w:p>
+      <w:pPr>
+        <w:pStyle w:val="Prrafodelista"/>
+        <w:rPr>
+          <w:rFonts w:ascii="Comic Sans MS" w:hAnsi="Comic Sans MS"/>
+          <w:sz w:val="20"/>
+          <w:szCs w:val="20"/>
+          <w:highlight w:val="lightGray"/>
+        </w:rPr>
+      </w:pPr>
+      <w:r>
+        <w:rPr>
+          <w:rFonts w:ascii="Comic Sans MS" w:hAnsi="Comic Sans MS"/>
+          <w:sz w:val="20"/>
+          <w:szCs w:val="20"/>
+          <w:highlight w:val="lightGray"/>
+        </w:rPr>
+        <w:t xml:space="preserve">CacheHashTableBucketSize: </w:t>
+      </w:r>
+      <w:r>
+        <w:rPr>
+          <w:rFonts w:ascii="Comic Sans MS" w:hAnsi="Comic Sans MS"/>
+          <w:sz w:val="20"/>
+          <w:szCs w:val="20"/>
+          <w:highlight w:val="lightGray"/>
+        </w:rPr>
+        <w:t>1</w:t>
+      </w:r>
+      <w:r>
+        <w:rPr>
+          <w:rFonts w:ascii="Comic Sans MS" w:hAnsi="Comic Sans MS"/>
+          <w:sz w:val="20"/>
+          <w:szCs w:val="20"/>
+          <w:highlight w:val="lightGray"/>
+        </w:rPr>
+        <w:t xml:space="preserve"> (hexadecimal)</w:t>
+      </w:r>
+      <w:r>
+        <w:rPr>
+          <w:rFonts w:ascii="Comic Sans MS" w:hAnsi="Comic Sans MS"/>
+          <w:sz w:val="20"/>
+          <w:szCs w:val="20"/>
+          <w:highlight w:val="lightGray"/>
+        </w:rPr>
+        <w:t xml:space="preserve"> </w:t>
+      </w:r>
+    </w:p>
+    <w:p>
+      <w:pPr>
+        <w:pStyle w:val="Prrafodelista"/>
+        <w:rPr>
+          <w:rFonts w:ascii="Comic Sans MS" w:hAnsi="Comic Sans MS"/>
+          <w:sz w:val="20"/>
+          <w:szCs w:val="20"/>
+          <w:highlight w:val="lightGray"/>
+        </w:rPr>
+      </w:pPr>
+      <w:r>
+        <w:rPr>
+          <w:rFonts w:ascii="Comic Sans MS" w:hAnsi="Comic Sans MS"/>
+          <w:sz w:val="20"/>
+          <w:szCs w:val="20"/>
+          <w:highlight w:val="lightGray"/>
+        </w:rPr>
+        <w:t>CacheHashTableSize:</w:t>
+      </w:r>
+      <w:r>
+        <w:rPr>
+          <w:rFonts w:ascii="Comic Sans MS" w:hAnsi="Comic Sans MS"/>
+          <w:sz w:val="20"/>
+          <w:szCs w:val="20"/>
+          <w:highlight w:val="lightGray"/>
+        </w:rPr>
+        <w:t xml:space="preserve"> 180</w:t>
+      </w:r>
+      <w:r>
+        <w:rPr>
+          <w:rFonts w:ascii="Comic Sans MS" w:hAnsi="Comic Sans MS"/>
+          <w:sz w:val="20"/>
+          <w:szCs w:val="20"/>
+          <w:highlight w:val="lightGray"/>
+        </w:rPr>
+        <w:t xml:space="preserve"> </w:t>
+      </w:r>
+      <w:r>
+        <w:rPr>
+          <w:rFonts w:ascii="Comic Sans MS" w:hAnsi="Comic Sans MS"/>
+          <w:sz w:val="20"/>
+          <w:szCs w:val="20"/>
+          <w:highlight w:val="lightGray"/>
+        </w:rPr>
+        <w:t xml:space="preserve">(hexadecimal) </w:t>
+      </w:r>
+    </w:p>
+    <w:p>
+      <w:pPr>
+        <w:pStyle w:val="Prrafodelista"/>
+        <w:tabs>
+          <w:tab w:val="left" w:pos="4125"/>
+        </w:tabs>
+        <w:rPr>
+          <w:rFonts w:ascii="Comic Sans MS" w:hAnsi="Comic Sans MS"/>
+          <w:sz w:val="20"/>
+          <w:szCs w:val="20"/>
+          <w:highlight w:val="lightGray"/>
+        </w:rPr>
+      </w:pPr>
+      <w:r>
+        <w:rPr>
+          <w:rFonts w:ascii="Comic Sans MS" w:hAnsi="Comic Sans MS"/>
+          <w:sz w:val="20"/>
+          <w:szCs w:val="20"/>
+          <w:highlight w:val="lightGray"/>
+        </w:rPr>
+        <w:t>MaxCacheEntryTtlLimit:</w:t>
+      </w:r>
+      <w:r>
+        <w:rPr>
+          <w:rFonts w:ascii="Comic Sans MS" w:hAnsi="Comic Sans MS"/>
+          <w:sz w:val="20"/>
+          <w:szCs w:val="20"/>
+          <w:highlight w:val="lightGray"/>
+        </w:rPr>
+        <w:t xml:space="preserve"> fa00 (hexadecimal)</w:t>
+      </w:r>
+    </w:p>
+    <w:p>
+      <w:pPr>
+        <w:pStyle w:val="Prrafodelista"/>
+        <w:rPr>
+          <w:rFonts w:ascii="Comic Sans MS" w:hAnsi="Comic Sans MS"/>
+          <w:sz w:val="20"/>
+          <w:szCs w:val="20"/>
+        </w:rPr>
+      </w:pPr>
+      <w:r>
+        <w:rPr>
+          <w:rFonts w:ascii="Comic Sans MS" w:hAnsi="Comic Sans MS"/>
+          <w:sz w:val="20"/>
+          <w:szCs w:val="20"/>
+          <w:highlight w:val="lightGray"/>
+        </w:rPr>
+        <w:t xml:space="preserve">MaxSOACacheEntryTtlLimit: </w:t>
+      </w:r>
+      <w:r>
+        <w:rPr>
+          <w:rFonts w:ascii="Comic Sans MS" w:hAnsi="Comic Sans MS"/>
+          <w:sz w:val="20"/>
+          <w:szCs w:val="20"/>
+          <w:highlight w:val="lightGray"/>
+        </w:rPr>
+        <w:t>12d</w:t>
+      </w:r>
+      <w:r>
+        <w:rPr>
+          <w:rFonts w:ascii="Comic Sans MS" w:hAnsi="Comic Sans MS"/>
+          <w:sz w:val="20"/>
+          <w:szCs w:val="20"/>
+          <w:highlight w:val="lightGray"/>
+        </w:rPr>
+        <w:t xml:space="preserve"> </w:t>
+      </w:r>
+      <w:r>
+        <w:rPr>
+          <w:rFonts w:ascii="Comic Sans MS" w:hAnsi="Comic Sans MS"/>
+          <w:sz w:val="20"/>
+          <w:szCs w:val="20"/>
+          <w:highlight w:val="lightGray"/>
+        </w:rPr>
+        <w:t>(hexadecimal)</w:t>
+      </w:r>
+    </w:p>
+    <w:p>
+      <w:pPr>
+        <w:pStyle w:val="Prrafodelista"/>
+        <w:rPr>
+          <w:rFonts w:ascii="Comic Sans MS" w:hAnsi="Comic Sans MS"/>
+          <w:sz w:val="20"/>
+          <w:szCs w:val="20"/>
+        </w:rPr>
+      </w:pPr>
+    </w:p>
+    <w:p>
+      <w:pPr>
+        <w:rPr>
+          <w:rFonts w:ascii="Comic Sans MS" w:hAnsi="Comic Sans MS" w:cs="Arial"/>
+          <w:color w:val="333333"/>
+          <w:spacing w:val="-3"/>
+          <w:sz w:val="20"/>
+          <w:szCs w:val="20"/>
+          <w:shd w:val="clear" w:color="auto" w:fill="FFFFFF"/>
+        </w:rPr>
+      </w:pPr>
+    </w:p>
+    <w:p>
+      <w:pPr>
+        <w:pStyle w:val="Prrafodelista"/>
+        <w:rPr>
+          <w:rFonts w:ascii="Comic Sans MS" w:hAnsi="Comic Sans MS"/>
+          <w:sz w:val="20"/>
+          <w:szCs w:val="20"/>
+        </w:rPr>
+      </w:pPr>
+      <w:r>
+        <w:rPr>
+          <w:rFonts w:ascii="Comic Sans MS" w:hAnsi="Comic Sans MS"/>
+          <w:sz w:val="20"/>
+          <w:szCs w:val="20"/>
+          <w:highlight w:val="green"/>
+        </w:rPr>
+        <w:t>Cambiar el número de peticiones</w:t>
+      </w:r>
+      <w:r>
+        <w:rPr>
+          <w:rFonts w:ascii="Comic Sans MS" w:hAnsi="Comic Sans MS"/>
+          <w:sz w:val="20"/>
+          <w:szCs w:val="20"/>
+          <w:highlight w:val="green"/>
+        </w:rPr>
+        <w:t xml:space="preserve"> que le puede hacer a un servidor. Colocar 4 si es una conexión inalámbrica. Si es cable colocar 20.</w:t>
+      </w:r>
+    </w:p>
+    <w:p>
+      <w:pPr>
+        <w:pStyle w:val="Prrafodelista"/>
+        <w:rPr>
+          <w:rFonts w:ascii="Comic Sans MS" w:hAnsi="Comic Sans MS"/>
+          <w:sz w:val="20"/>
+          <w:szCs w:val="20"/>
+        </w:rPr>
+      </w:pPr>
+      <w:r>
+        <w:rPr>
+          <w:rFonts w:ascii="Comic Sans MS" w:hAnsi="Comic Sans MS"/>
+          <w:sz w:val="20"/>
+          <w:szCs w:val="20"/>
+        </w:rPr>
+        <w:t>Ir a la ruta:</w:t>
+      </w:r>
+    </w:p>
+    <w:p>
+      <w:pPr>
+        <w:pStyle w:val="Prrafodelista"/>
+        <w:rPr>
+          <w:rFonts w:ascii="Comic Sans MS" w:hAnsi="Comic Sans MS"/>
+          <w:sz w:val="20"/>
+          <w:szCs w:val="20"/>
+        </w:rPr>
+      </w:pPr>
+      <w:r>
+        <w:rPr>
+          <w:rFonts w:ascii="Comic Sans MS" w:hAnsi="Comic Sans MS"/>
+          <w:sz w:val="20"/>
+          <w:szCs w:val="20"/>
+          <w:highlight w:val="yellow"/>
+        </w:rPr>
+        <w:t>Equipo\HKEY_CURRENT_USER\Software\Microsoft\Windows\CurrentVersion\InternetSettings</w:t>
+      </w:r>
+    </w:p>
+    <w:p>
+      <w:pPr>
+        <w:pStyle w:val="Prrafodelista"/>
+        <w:rPr>
+          <w:rFonts w:ascii="Comic Sans MS" w:hAnsi="Comic Sans MS"/>
+          <w:sz w:val="20"/>
+          <w:szCs w:val="20"/>
+        </w:rPr>
+      </w:pPr>
+    </w:p>
+    <w:p>
+      <w:pPr>
+        <w:pStyle w:val="Prrafodelista"/>
+        <w:rPr>
+          <w:rFonts w:ascii="Comic Sans MS" w:hAnsi="Comic Sans MS"/>
+          <w:sz w:val="20"/>
+          <w:szCs w:val="20"/>
+        </w:rPr>
+      </w:pPr>
+      <w:r>
+        <w:rPr>
+          <w:rFonts w:ascii="Comic Sans MS" w:hAnsi="Comic Sans MS"/>
+          <w:sz w:val="20"/>
+          <w:szCs w:val="20"/>
+        </w:rPr>
+        <w:t>DWORD o QWORD. Si no existe, se lo crea.</w:t>
+      </w:r>
+    </w:p>
+    <w:p>
+      <w:pPr>
+        <w:pStyle w:val="Prrafodelista"/>
+        <w:rPr>
+          <w:rFonts w:ascii="Comic Sans MS" w:hAnsi="Comic Sans MS"/>
+          <w:sz w:val="20"/>
+          <w:szCs w:val="20"/>
+          <w:highlight w:val="lightGray"/>
+        </w:rPr>
+      </w:pPr>
+      <w:bookmarkStart w:id="0" w:name="_GoBack"/>
+      <w:bookmarkEnd w:id="0"/>
+      <w:r>
+        <w:rPr>
+          <w:rFonts w:ascii="Comic Sans MS" w:hAnsi="Comic Sans MS"/>
+          <w:sz w:val="20"/>
+          <w:szCs w:val="20"/>
+          <w:highlight w:val="lightGray"/>
+        </w:rPr>
+        <w:t>MaxConnectionsPerServer: 4(decimal).</w:t>
+      </w:r>
+    </w:p>
+    <w:p>
+      <w:pPr>
+        <w:pStyle w:val="Prrafodelista"/>
+        <w:rPr>
+          <w:rFonts w:ascii="Comic Sans MS" w:hAnsi="Comic Sans MS"/>
+          <w:sz w:val="20"/>
+          <w:szCs w:val="20"/>
+        </w:rPr>
+      </w:pPr>
+      <w:r>
+        <w:rPr>
+          <w:rFonts w:ascii="Comic Sans MS" w:hAnsi="Comic Sans MS"/>
+          <w:sz w:val="20"/>
+          <w:szCs w:val="20"/>
+          <w:highlight w:val="lightGray"/>
+        </w:rPr>
+        <w:t>MaxConnectionsPer1_0Server: 4(hexadecimal).</w:t>
+      </w:r>
+    </w:p>
     <w:sectPr>
       <w:pgSz w:w="11906" w:h="16838"/>
       <w:pgMar w:top="1417" w:right="1701" w:bottom="1417" w:left="1701" w:header="708" w:footer="708" w:gutter="0"/>
@@ -2176,7 +3512,7 @@
   <w:abstractNum w:abstractNumId="0" w15:restartNumberingAfterBreak="0">
     <w:nsid w:val="76AF62A1"/>
     <w:multiLevelType w:val="hybridMultilevel"/>
-    <w:tmpl w:val="CA941744"/>
+    <w:tmpl w:val="241CB1A6"/>
     <w:lvl w:ilvl="0" w:tplc="2C0A0001">
       <w:start w:val="1"/>
       <w:numFmt w:val="bullet"/>
@@ -2724,6 +4060,17 @@
       <w:contextualSpacing/>
     </w:pPr>
   </w:style>
+  <w:style w:type="character" w:styleId="Textoennegrita">
+    <w:name w:val="Strong"/>
+    <w:basedOn w:val="Fuentedeprrafopredeter"/>
+    <w:uiPriority w:val="22"/>
+    <w:qFormat/>
+    <w:rsid w:val="00C567C5"/>
+    <w:rPr>
+      <w:b/>
+      <w:bCs/>
+    </w:rPr>
+  </w:style>
 </w:styles>
 </file>
 

</xml_diff>